<commit_message>
assn1 complete but want to refine dataframes
</commit_message>
<xml_diff>
--- a/Assignment_1/Assn1.docx
+++ b/Assignment_1/Assn1.docx
@@ -808,9 +808,9 @@
         </w:rPr>
         <w:lastRenderedPageBreak/>
         <w:drawing>
-          <wp:inline distT="0" distB="0" distL="0" distR="0" wp14:anchorId="1B9118A2" wp14:editId="04F88479">
-            <wp:extent cx="3879130" cy="3879130"/>
-            <wp:effectExtent l="0" t="0" r="7620" b="7620"/>
+          <wp:inline distT="0" distB="0" distL="0" distR="0" wp14:anchorId="1B9118A2" wp14:editId="13EA8889">
+            <wp:extent cx="3183038" cy="3183038"/>
+            <wp:effectExtent l="0" t="0" r="0" b="0"/>
             <wp:docPr id="5" name="Picture 5"/>
             <wp:cNvGraphicFramePr>
               <a:graphicFrameLocks xmlns:a="http://schemas.openxmlformats.org/drawingml/2006/main" noChangeAspect="1"/>
@@ -840,7 +840,7 @@
                   <pic:spPr bwMode="auto">
                     <a:xfrm>
                       <a:off x="0" y="0"/>
-                      <a:ext cx="3884726" cy="3884726"/>
+                      <a:ext cx="3191538" cy="3191538"/>
                     </a:xfrm>
                     <a:prstGeom prst="rect">
                       <a:avLst/>
@@ -907,6 +907,1125 @@
     </w:p>
     <w:p>
       <w:pPr>
+        <w:pStyle w:val="Caption"/>
+        <w:keepNext/>
+      </w:pPr>
+    </w:p>
+    <w:tbl>
+      <w:tblPr>
+        <w:tblpPr w:leftFromText="180" w:rightFromText="180" w:vertAnchor="text" w:horzAnchor="margin" w:tblpY="1063"/>
+        <w:tblW w:w="0" w:type="auto"/>
+        <w:tblBorders>
+          <w:top w:val="single" w:sz="4" w:space="0" w:color="auto"/>
+          <w:left w:val="single" w:sz="4" w:space="0" w:color="auto"/>
+          <w:bottom w:val="single" w:sz="4" w:space="0" w:color="auto"/>
+          <w:right w:val="single" w:sz="4" w:space="0" w:color="auto"/>
+          <w:insideH w:val="single" w:sz="4" w:space="0" w:color="auto"/>
+          <w:insideV w:val="single" w:sz="4" w:space="0" w:color="auto"/>
+        </w:tblBorders>
+        <w:tblCellMar>
+          <w:top w:w="15" w:type="dxa"/>
+          <w:left w:w="15" w:type="dxa"/>
+          <w:bottom w:w="15" w:type="dxa"/>
+          <w:right w:w="15" w:type="dxa"/>
+        </w:tblCellMar>
+        <w:tblLook w:val="04A0" w:firstRow="1" w:lastRow="0" w:firstColumn="1" w:lastColumn="0" w:noHBand="0" w:noVBand="1"/>
+      </w:tblPr>
+      <w:tblGrid>
+        <w:gridCol w:w="610"/>
+        <w:gridCol w:w="1145"/>
+        <w:gridCol w:w="1501"/>
+        <w:gridCol w:w="1065"/>
+      </w:tblGrid>
+      <w:tr>
+        <w:trPr>
+          <w:tblHeader/>
+        </w:trPr>
+        <w:tc>
+          <w:tcPr>
+            <w:tcW w:w="0" w:type="auto"/>
+            <w:shd w:val="clear" w:color="auto" w:fill="auto"/>
+            <w:tcMar>
+              <w:top w:w="120" w:type="dxa"/>
+              <w:left w:w="120" w:type="dxa"/>
+              <w:bottom w:w="120" w:type="dxa"/>
+              <w:right w:w="120" w:type="dxa"/>
+            </w:tcMar>
+            <w:vAlign w:val="center"/>
+            <w:hideMark/>
+          </w:tcPr>
+          <w:p>
+            <w:pPr>
+              <w:spacing w:before="240" w:after="0" w:line="240" w:lineRule="auto"/>
+              <w:jc w:val="right"/>
+              <w:rPr>
+                <w:rFonts w:ascii="Times New Roman" w:eastAsia="Times New Roman" w:hAnsi="Times New Roman" w:cs="Times New Roman"/>
+                <w:b/>
+                <w:bCs/>
+                <w:color w:val="000000"/>
+                <w:sz w:val="18"/>
+                <w:szCs w:val="18"/>
+                <w:lang w:val="en-US"/>
+              </w:rPr>
+            </w:pPr>
+            <w:r>
+              <w:rPr>
+                <w:rFonts w:ascii="Times New Roman" w:eastAsia="Times New Roman" w:hAnsi="Times New Roman" w:cs="Times New Roman"/>
+                <w:b/>
+                <w:bCs/>
+                <w:color w:val="000000"/>
+                <w:sz w:val="18"/>
+                <w:szCs w:val="18"/>
+                <w:lang w:val="en-US"/>
+              </w:rPr>
+              <w:t>Vars</w:t>
+            </w:r>
+          </w:p>
+        </w:tc>
+        <w:tc>
+          <w:tcPr>
+            <w:tcW w:w="0" w:type="auto"/>
+            <w:shd w:val="clear" w:color="auto" w:fill="auto"/>
+            <w:tcMar>
+              <w:top w:w="120" w:type="dxa"/>
+              <w:left w:w="120" w:type="dxa"/>
+              <w:bottom w:w="120" w:type="dxa"/>
+              <w:right w:w="120" w:type="dxa"/>
+            </w:tcMar>
+            <w:vAlign w:val="center"/>
+            <w:hideMark/>
+          </w:tcPr>
+          <w:p>
+            <w:pPr>
+              <w:spacing w:before="240" w:after="0" w:line="240" w:lineRule="auto"/>
+              <w:jc w:val="right"/>
+              <w:rPr>
+                <w:rFonts w:ascii="Times New Roman" w:eastAsia="Times New Roman" w:hAnsi="Times New Roman" w:cs="Times New Roman"/>
+                <w:b/>
+                <w:bCs/>
+                <w:color w:val="000000"/>
+                <w:sz w:val="18"/>
+                <w:szCs w:val="18"/>
+                <w:lang w:val="en-US"/>
+              </w:rPr>
+            </w:pPr>
+            <w:r>
+              <w:rPr>
+                <w:rFonts w:ascii="Times New Roman" w:eastAsia="Times New Roman" w:hAnsi="Times New Roman" w:cs="Times New Roman"/>
+                <w:b/>
+                <w:bCs/>
+                <w:color w:val="000000"/>
+                <w:sz w:val="18"/>
+                <w:szCs w:val="18"/>
+                <w:lang w:val="en-US"/>
+              </w:rPr>
+              <w:t xml:space="preserve">MLR </w:t>
+            </w:r>
+            <w:proofErr w:type="spellStart"/>
+            <w:r>
+              <w:rPr>
+                <w:rFonts w:ascii="Times New Roman" w:eastAsia="Times New Roman" w:hAnsi="Times New Roman" w:cs="Times New Roman"/>
+                <w:b/>
+                <w:bCs/>
+                <w:color w:val="000000"/>
+                <w:sz w:val="18"/>
+                <w:szCs w:val="18"/>
+                <w:lang w:val="en-US"/>
+              </w:rPr>
+              <w:t>coeffs</w:t>
+            </w:r>
+            <w:proofErr w:type="spellEnd"/>
+          </w:p>
+        </w:tc>
+        <w:tc>
+          <w:tcPr>
+            <w:tcW w:w="0" w:type="auto"/>
+            <w:shd w:val="clear" w:color="auto" w:fill="auto"/>
+            <w:tcMar>
+              <w:top w:w="120" w:type="dxa"/>
+              <w:left w:w="120" w:type="dxa"/>
+              <w:bottom w:w="120" w:type="dxa"/>
+              <w:right w:w="120" w:type="dxa"/>
+            </w:tcMar>
+            <w:vAlign w:val="center"/>
+            <w:hideMark/>
+          </w:tcPr>
+          <w:p>
+            <w:pPr>
+              <w:spacing w:before="240" w:after="0" w:line="240" w:lineRule="auto"/>
+              <w:jc w:val="right"/>
+              <w:rPr>
+                <w:rFonts w:ascii="Times New Roman" w:eastAsia="Times New Roman" w:hAnsi="Times New Roman" w:cs="Times New Roman"/>
+                <w:b/>
+                <w:bCs/>
+                <w:color w:val="000000"/>
+                <w:sz w:val="18"/>
+                <w:szCs w:val="18"/>
+                <w:lang w:val="en-US"/>
+              </w:rPr>
+            </w:pPr>
+            <w:r>
+              <w:rPr>
+                <w:rFonts w:ascii="Times New Roman" w:eastAsia="Times New Roman" w:hAnsi="Times New Roman" w:cs="Times New Roman"/>
+                <w:b/>
+                <w:bCs/>
+                <w:color w:val="000000"/>
+                <w:sz w:val="18"/>
+                <w:szCs w:val="18"/>
+                <w:lang w:val="en-US"/>
+              </w:rPr>
+              <w:t>Included in Step</w:t>
+            </w:r>
+          </w:p>
+        </w:tc>
+        <w:tc>
+          <w:tcPr>
+            <w:tcW w:w="0" w:type="auto"/>
+            <w:shd w:val="clear" w:color="auto" w:fill="auto"/>
+            <w:tcMar>
+              <w:top w:w="120" w:type="dxa"/>
+              <w:left w:w="120" w:type="dxa"/>
+              <w:bottom w:w="120" w:type="dxa"/>
+              <w:right w:w="120" w:type="dxa"/>
+            </w:tcMar>
+            <w:vAlign w:val="center"/>
+            <w:hideMark/>
+          </w:tcPr>
+          <w:p>
+            <w:pPr>
+              <w:spacing w:before="240" w:after="0" w:line="240" w:lineRule="auto"/>
+              <w:jc w:val="right"/>
+              <w:rPr>
+                <w:rFonts w:ascii="Times New Roman" w:eastAsia="Times New Roman" w:hAnsi="Times New Roman" w:cs="Times New Roman"/>
+                <w:b/>
+                <w:bCs/>
+                <w:color w:val="000000"/>
+                <w:sz w:val="18"/>
+                <w:szCs w:val="18"/>
+                <w:lang w:val="en-US"/>
+              </w:rPr>
+            </w:pPr>
+            <w:r>
+              <w:rPr>
+                <w:rFonts w:ascii="Times New Roman" w:eastAsia="Times New Roman" w:hAnsi="Times New Roman" w:cs="Times New Roman"/>
+                <w:b/>
+                <w:bCs/>
+                <w:color w:val="000000"/>
+                <w:sz w:val="18"/>
+                <w:szCs w:val="18"/>
+                <w:lang w:val="en-US"/>
+              </w:rPr>
+              <w:t xml:space="preserve">Step </w:t>
+            </w:r>
+            <w:proofErr w:type="spellStart"/>
+            <w:r>
+              <w:rPr>
+                <w:rFonts w:ascii="Times New Roman" w:eastAsia="Times New Roman" w:hAnsi="Times New Roman" w:cs="Times New Roman"/>
+                <w:b/>
+                <w:bCs/>
+                <w:color w:val="000000"/>
+                <w:sz w:val="18"/>
+                <w:szCs w:val="18"/>
+                <w:lang w:val="en-US"/>
+              </w:rPr>
+              <w:t>coeffs</w:t>
+            </w:r>
+            <w:proofErr w:type="spellEnd"/>
+          </w:p>
+        </w:tc>
+      </w:tr>
+      <w:tr>
+        <w:trPr>
+          <w:trHeight w:hRule="exact" w:val="567"/>
+        </w:trPr>
+        <w:tc>
+          <w:tcPr>
+            <w:tcW w:w="0" w:type="auto"/>
+            <w:shd w:val="clear" w:color="auto" w:fill="F5F5F5"/>
+            <w:tcMar>
+              <w:top w:w="120" w:type="dxa"/>
+              <w:left w:w="120" w:type="dxa"/>
+              <w:bottom w:w="120" w:type="dxa"/>
+              <w:right w:w="120" w:type="dxa"/>
+            </w:tcMar>
+            <w:vAlign w:val="center"/>
+            <w:hideMark/>
+          </w:tcPr>
+          <w:p>
+            <w:pPr>
+              <w:spacing w:before="240" w:after="0" w:line="240" w:lineRule="auto"/>
+              <w:rPr>
+                <w:rFonts w:ascii="Times New Roman" w:eastAsia="Times New Roman" w:hAnsi="Times New Roman" w:cs="Times New Roman"/>
+                <w:color w:val="000000"/>
+                <w:sz w:val="18"/>
+                <w:szCs w:val="18"/>
+                <w:lang w:val="en-US"/>
+              </w:rPr>
+            </w:pPr>
+            <w:r>
+              <w:rPr>
+                <w:rFonts w:ascii="Times New Roman" w:eastAsia="Times New Roman" w:hAnsi="Times New Roman" w:cs="Times New Roman"/>
+                <w:color w:val="000000"/>
+                <w:sz w:val="18"/>
+                <w:szCs w:val="18"/>
+                <w:lang w:val="en-US"/>
+              </w:rPr>
+              <w:t>x1</w:t>
+            </w:r>
+          </w:p>
+        </w:tc>
+        <w:tc>
+          <w:tcPr>
+            <w:tcW w:w="0" w:type="auto"/>
+            <w:shd w:val="clear" w:color="auto" w:fill="F5F5F5"/>
+            <w:tcMar>
+              <w:top w:w="120" w:type="dxa"/>
+              <w:left w:w="120" w:type="dxa"/>
+              <w:bottom w:w="120" w:type="dxa"/>
+              <w:right w:w="120" w:type="dxa"/>
+            </w:tcMar>
+            <w:vAlign w:val="center"/>
+            <w:hideMark/>
+          </w:tcPr>
+          <w:p>
+            <w:pPr>
+              <w:spacing w:before="240" w:after="0" w:line="240" w:lineRule="auto"/>
+              <w:rPr>
+                <w:rFonts w:ascii="Times New Roman" w:eastAsia="Times New Roman" w:hAnsi="Times New Roman" w:cs="Times New Roman"/>
+                <w:color w:val="000000"/>
+                <w:sz w:val="18"/>
+                <w:szCs w:val="18"/>
+                <w:lang w:val="en-US"/>
+              </w:rPr>
+            </w:pPr>
+            <w:r>
+              <w:rPr>
+                <w:rFonts w:ascii="Times New Roman" w:eastAsia="Times New Roman" w:hAnsi="Times New Roman" w:cs="Times New Roman"/>
+                <w:color w:val="000000"/>
+                <w:sz w:val="18"/>
+                <w:szCs w:val="18"/>
+                <w:lang w:val="en-US"/>
+              </w:rPr>
+              <w:t>0.077280</w:t>
+            </w:r>
+          </w:p>
+        </w:tc>
+        <w:tc>
+          <w:tcPr>
+            <w:tcW w:w="0" w:type="auto"/>
+            <w:shd w:val="clear" w:color="auto" w:fill="F5F5F5"/>
+            <w:tcMar>
+              <w:top w:w="120" w:type="dxa"/>
+              <w:left w:w="120" w:type="dxa"/>
+              <w:bottom w:w="120" w:type="dxa"/>
+              <w:right w:w="120" w:type="dxa"/>
+            </w:tcMar>
+            <w:vAlign w:val="center"/>
+            <w:hideMark/>
+          </w:tcPr>
+          <w:p>
+            <w:pPr>
+              <w:spacing w:before="240" w:after="0" w:line="240" w:lineRule="auto"/>
+              <w:rPr>
+                <w:rFonts w:ascii="Times New Roman" w:eastAsia="Times New Roman" w:hAnsi="Times New Roman" w:cs="Times New Roman"/>
+                <w:color w:val="000000"/>
+                <w:sz w:val="18"/>
+                <w:szCs w:val="18"/>
+                <w:lang w:val="en-US"/>
+              </w:rPr>
+            </w:pPr>
+            <w:r>
+              <w:rPr>
+                <w:rFonts w:ascii="Times New Roman" w:eastAsia="Times New Roman" w:hAnsi="Times New Roman" w:cs="Times New Roman"/>
+                <w:color w:val="000000"/>
+                <w:sz w:val="18"/>
+                <w:szCs w:val="18"/>
+                <w:lang w:val="en-US"/>
+              </w:rPr>
+              <w:t>True</w:t>
+            </w:r>
+          </w:p>
+        </w:tc>
+        <w:tc>
+          <w:tcPr>
+            <w:tcW w:w="0" w:type="auto"/>
+            <w:shd w:val="clear" w:color="auto" w:fill="F5F5F5"/>
+            <w:tcMar>
+              <w:top w:w="120" w:type="dxa"/>
+              <w:left w:w="120" w:type="dxa"/>
+              <w:bottom w:w="120" w:type="dxa"/>
+              <w:right w:w="120" w:type="dxa"/>
+            </w:tcMar>
+            <w:vAlign w:val="center"/>
+            <w:hideMark/>
+          </w:tcPr>
+          <w:p>
+            <w:pPr>
+              <w:spacing w:before="240" w:after="0" w:line="240" w:lineRule="auto"/>
+              <w:rPr>
+                <w:rFonts w:ascii="Times New Roman" w:eastAsia="Times New Roman" w:hAnsi="Times New Roman" w:cs="Times New Roman"/>
+                <w:color w:val="000000"/>
+                <w:sz w:val="18"/>
+                <w:szCs w:val="18"/>
+                <w:lang w:val="en-US"/>
+              </w:rPr>
+            </w:pPr>
+            <w:r>
+              <w:rPr>
+                <w:rFonts w:ascii="Times New Roman" w:eastAsia="Times New Roman" w:hAnsi="Times New Roman" w:cs="Times New Roman"/>
+                <w:color w:val="000000"/>
+                <w:sz w:val="18"/>
+                <w:szCs w:val="18"/>
+                <w:lang w:val="en-US"/>
+              </w:rPr>
+              <w:t>0.0750933</w:t>
+            </w:r>
+          </w:p>
+        </w:tc>
+      </w:tr>
+      <w:tr>
+        <w:tc>
+          <w:tcPr>
+            <w:tcW w:w="0" w:type="auto"/>
+            <w:shd w:val="clear" w:color="auto" w:fill="auto"/>
+            <w:tcMar>
+              <w:top w:w="120" w:type="dxa"/>
+              <w:left w:w="120" w:type="dxa"/>
+              <w:bottom w:w="120" w:type="dxa"/>
+              <w:right w:w="120" w:type="dxa"/>
+            </w:tcMar>
+            <w:vAlign w:val="center"/>
+            <w:hideMark/>
+          </w:tcPr>
+          <w:p>
+            <w:pPr>
+              <w:spacing w:before="240" w:after="0" w:line="240" w:lineRule="auto"/>
+              <w:rPr>
+                <w:rFonts w:ascii="Times New Roman" w:eastAsia="Times New Roman" w:hAnsi="Times New Roman" w:cs="Times New Roman"/>
+                <w:color w:val="000000"/>
+                <w:sz w:val="18"/>
+                <w:szCs w:val="18"/>
+                <w:lang w:val="en-US"/>
+              </w:rPr>
+            </w:pPr>
+            <w:r>
+              <w:rPr>
+                <w:rFonts w:ascii="Times New Roman" w:eastAsia="Times New Roman" w:hAnsi="Times New Roman" w:cs="Times New Roman"/>
+                <w:color w:val="000000"/>
+                <w:sz w:val="18"/>
+                <w:szCs w:val="18"/>
+                <w:lang w:val="en-US"/>
+              </w:rPr>
+              <w:t>x2</w:t>
+            </w:r>
+          </w:p>
+        </w:tc>
+        <w:tc>
+          <w:tcPr>
+            <w:tcW w:w="0" w:type="auto"/>
+            <w:shd w:val="clear" w:color="auto" w:fill="auto"/>
+            <w:tcMar>
+              <w:top w:w="120" w:type="dxa"/>
+              <w:left w:w="120" w:type="dxa"/>
+              <w:bottom w:w="120" w:type="dxa"/>
+              <w:right w:w="120" w:type="dxa"/>
+            </w:tcMar>
+            <w:vAlign w:val="center"/>
+            <w:hideMark/>
+          </w:tcPr>
+          <w:p>
+            <w:pPr>
+              <w:spacing w:before="240" w:after="0" w:line="240" w:lineRule="auto"/>
+              <w:rPr>
+                <w:rFonts w:ascii="Times New Roman" w:eastAsia="Times New Roman" w:hAnsi="Times New Roman" w:cs="Times New Roman"/>
+                <w:color w:val="000000"/>
+                <w:sz w:val="18"/>
+                <w:szCs w:val="18"/>
+                <w:lang w:val="en-US"/>
+              </w:rPr>
+            </w:pPr>
+            <w:r>
+              <w:rPr>
+                <w:rFonts w:ascii="Times New Roman" w:eastAsia="Times New Roman" w:hAnsi="Times New Roman" w:cs="Times New Roman"/>
+                <w:color w:val="000000"/>
+                <w:sz w:val="18"/>
+                <w:szCs w:val="18"/>
+                <w:lang w:val="en-US"/>
+              </w:rPr>
+              <w:t>0.036674</w:t>
+            </w:r>
+          </w:p>
+        </w:tc>
+        <w:tc>
+          <w:tcPr>
+            <w:tcW w:w="0" w:type="auto"/>
+            <w:shd w:val="clear" w:color="auto" w:fill="auto"/>
+            <w:tcMar>
+              <w:top w:w="120" w:type="dxa"/>
+              <w:left w:w="120" w:type="dxa"/>
+              <w:bottom w:w="120" w:type="dxa"/>
+              <w:right w:w="120" w:type="dxa"/>
+            </w:tcMar>
+            <w:vAlign w:val="center"/>
+            <w:hideMark/>
+          </w:tcPr>
+          <w:p>
+            <w:pPr>
+              <w:spacing w:before="240" w:after="0" w:line="240" w:lineRule="auto"/>
+              <w:rPr>
+                <w:rFonts w:ascii="Times New Roman" w:eastAsia="Times New Roman" w:hAnsi="Times New Roman" w:cs="Times New Roman"/>
+                <w:color w:val="000000"/>
+                <w:sz w:val="18"/>
+                <w:szCs w:val="18"/>
+                <w:lang w:val="en-US"/>
+              </w:rPr>
+            </w:pPr>
+            <w:r>
+              <w:rPr>
+                <w:rFonts w:ascii="Times New Roman" w:eastAsia="Times New Roman" w:hAnsi="Times New Roman" w:cs="Times New Roman"/>
+                <w:color w:val="000000"/>
+                <w:sz w:val="18"/>
+                <w:szCs w:val="18"/>
+                <w:lang w:val="en-US"/>
+              </w:rPr>
+              <w:t>False</w:t>
+            </w:r>
+          </w:p>
+        </w:tc>
+        <w:tc>
+          <w:tcPr>
+            <w:tcW w:w="0" w:type="auto"/>
+            <w:shd w:val="clear" w:color="auto" w:fill="auto"/>
+            <w:tcMar>
+              <w:top w:w="120" w:type="dxa"/>
+              <w:left w:w="120" w:type="dxa"/>
+              <w:bottom w:w="120" w:type="dxa"/>
+              <w:right w:w="120" w:type="dxa"/>
+            </w:tcMar>
+            <w:vAlign w:val="center"/>
+            <w:hideMark/>
+          </w:tcPr>
+          <w:p>
+            <w:pPr>
+              <w:spacing w:before="240" w:after="0" w:line="240" w:lineRule="auto"/>
+              <w:rPr>
+                <w:rFonts w:ascii="Times New Roman" w:eastAsia="Times New Roman" w:hAnsi="Times New Roman" w:cs="Times New Roman"/>
+                <w:color w:val="000000"/>
+                <w:sz w:val="18"/>
+                <w:szCs w:val="18"/>
+                <w:lang w:val="en-US"/>
+              </w:rPr>
+            </w:pPr>
+            <w:proofErr w:type="spellStart"/>
+            <w:r>
+              <w:rPr>
+                <w:rFonts w:ascii="Times New Roman" w:eastAsia="Times New Roman" w:hAnsi="Times New Roman" w:cs="Times New Roman"/>
+                <w:color w:val="000000"/>
+                <w:sz w:val="18"/>
+                <w:szCs w:val="18"/>
+                <w:lang w:val="en-US"/>
+              </w:rPr>
+              <w:t>na</w:t>
+            </w:r>
+            <w:proofErr w:type="spellEnd"/>
+          </w:p>
+        </w:tc>
+      </w:tr>
+      <w:tr>
+        <w:tc>
+          <w:tcPr>
+            <w:tcW w:w="0" w:type="auto"/>
+            <w:shd w:val="clear" w:color="auto" w:fill="F5F5F5"/>
+            <w:tcMar>
+              <w:top w:w="120" w:type="dxa"/>
+              <w:left w:w="120" w:type="dxa"/>
+              <w:bottom w:w="120" w:type="dxa"/>
+              <w:right w:w="120" w:type="dxa"/>
+            </w:tcMar>
+            <w:vAlign w:val="center"/>
+            <w:hideMark/>
+          </w:tcPr>
+          <w:p>
+            <w:pPr>
+              <w:spacing w:before="240" w:after="0" w:line="240" w:lineRule="auto"/>
+              <w:rPr>
+                <w:rFonts w:ascii="Times New Roman" w:eastAsia="Times New Roman" w:hAnsi="Times New Roman" w:cs="Times New Roman"/>
+                <w:color w:val="000000"/>
+                <w:sz w:val="18"/>
+                <w:szCs w:val="18"/>
+                <w:lang w:val="en-US"/>
+              </w:rPr>
+            </w:pPr>
+            <w:r>
+              <w:rPr>
+                <w:rFonts w:ascii="Times New Roman" w:eastAsia="Times New Roman" w:hAnsi="Times New Roman" w:cs="Times New Roman"/>
+                <w:color w:val="000000"/>
+                <w:sz w:val="18"/>
+                <w:szCs w:val="18"/>
+                <w:lang w:val="en-US"/>
+              </w:rPr>
+              <w:t>x3</w:t>
+            </w:r>
+          </w:p>
+        </w:tc>
+        <w:tc>
+          <w:tcPr>
+            <w:tcW w:w="0" w:type="auto"/>
+            <w:shd w:val="clear" w:color="auto" w:fill="F5F5F5"/>
+            <w:tcMar>
+              <w:top w:w="120" w:type="dxa"/>
+              <w:left w:w="120" w:type="dxa"/>
+              <w:bottom w:w="120" w:type="dxa"/>
+              <w:right w:w="120" w:type="dxa"/>
+            </w:tcMar>
+            <w:vAlign w:val="center"/>
+            <w:hideMark/>
+          </w:tcPr>
+          <w:p>
+            <w:pPr>
+              <w:spacing w:before="240" w:after="0" w:line="240" w:lineRule="auto"/>
+              <w:rPr>
+                <w:rFonts w:ascii="Times New Roman" w:eastAsia="Times New Roman" w:hAnsi="Times New Roman" w:cs="Times New Roman"/>
+                <w:color w:val="000000"/>
+                <w:sz w:val="18"/>
+                <w:szCs w:val="18"/>
+                <w:lang w:val="en-US"/>
+              </w:rPr>
+            </w:pPr>
+            <w:r>
+              <w:rPr>
+                <w:rFonts w:ascii="Times New Roman" w:eastAsia="Times New Roman" w:hAnsi="Times New Roman" w:cs="Times New Roman"/>
+                <w:color w:val="000000"/>
+                <w:sz w:val="18"/>
+                <w:szCs w:val="18"/>
+                <w:lang w:val="en-US"/>
+              </w:rPr>
+              <w:t>-0.355149</w:t>
+            </w:r>
+          </w:p>
+        </w:tc>
+        <w:tc>
+          <w:tcPr>
+            <w:tcW w:w="0" w:type="auto"/>
+            <w:shd w:val="clear" w:color="auto" w:fill="F5F5F5"/>
+            <w:tcMar>
+              <w:top w:w="120" w:type="dxa"/>
+              <w:left w:w="120" w:type="dxa"/>
+              <w:bottom w:w="120" w:type="dxa"/>
+              <w:right w:w="120" w:type="dxa"/>
+            </w:tcMar>
+            <w:vAlign w:val="center"/>
+            <w:hideMark/>
+          </w:tcPr>
+          <w:p>
+            <w:pPr>
+              <w:spacing w:before="240" w:after="0" w:line="240" w:lineRule="auto"/>
+              <w:rPr>
+                <w:rFonts w:ascii="Times New Roman" w:eastAsia="Times New Roman" w:hAnsi="Times New Roman" w:cs="Times New Roman"/>
+                <w:color w:val="000000"/>
+                <w:sz w:val="18"/>
+                <w:szCs w:val="18"/>
+                <w:lang w:val="en-US"/>
+              </w:rPr>
+            </w:pPr>
+            <w:r>
+              <w:rPr>
+                <w:rFonts w:ascii="Times New Roman" w:eastAsia="Times New Roman" w:hAnsi="Times New Roman" w:cs="Times New Roman"/>
+                <w:color w:val="000000"/>
+                <w:sz w:val="18"/>
+                <w:szCs w:val="18"/>
+                <w:lang w:val="en-US"/>
+              </w:rPr>
+              <w:t>True</w:t>
+            </w:r>
+          </w:p>
+        </w:tc>
+        <w:tc>
+          <w:tcPr>
+            <w:tcW w:w="0" w:type="auto"/>
+            <w:shd w:val="clear" w:color="auto" w:fill="F5F5F5"/>
+            <w:tcMar>
+              <w:top w:w="120" w:type="dxa"/>
+              <w:left w:w="120" w:type="dxa"/>
+              <w:bottom w:w="120" w:type="dxa"/>
+              <w:right w:w="120" w:type="dxa"/>
+            </w:tcMar>
+            <w:vAlign w:val="center"/>
+            <w:hideMark/>
+          </w:tcPr>
+          <w:p>
+            <w:pPr>
+              <w:spacing w:before="240" w:after="0" w:line="240" w:lineRule="auto"/>
+              <w:rPr>
+                <w:rFonts w:ascii="Times New Roman" w:eastAsia="Times New Roman" w:hAnsi="Times New Roman" w:cs="Times New Roman"/>
+                <w:color w:val="000000"/>
+                <w:sz w:val="18"/>
+                <w:szCs w:val="18"/>
+                <w:lang w:val="en-US"/>
+              </w:rPr>
+            </w:pPr>
+            <w:r>
+              <w:rPr>
+                <w:rFonts w:ascii="Times New Roman" w:eastAsia="Times New Roman" w:hAnsi="Times New Roman" w:cs="Times New Roman"/>
+                <w:color w:val="000000"/>
+                <w:sz w:val="18"/>
+                <w:szCs w:val="18"/>
+                <w:lang w:val="en-US"/>
+              </w:rPr>
+              <w:t>-0.334674</w:t>
+            </w:r>
+          </w:p>
+        </w:tc>
+      </w:tr>
+      <w:tr>
+        <w:trPr>
+          <w:trHeight w:val="24"/>
+        </w:trPr>
+        <w:tc>
+          <w:tcPr>
+            <w:tcW w:w="0" w:type="auto"/>
+            <w:shd w:val="clear" w:color="auto" w:fill="auto"/>
+            <w:tcMar>
+              <w:top w:w="120" w:type="dxa"/>
+              <w:left w:w="120" w:type="dxa"/>
+              <w:bottom w:w="120" w:type="dxa"/>
+              <w:right w:w="120" w:type="dxa"/>
+            </w:tcMar>
+            <w:vAlign w:val="center"/>
+            <w:hideMark/>
+          </w:tcPr>
+          <w:p>
+            <w:pPr>
+              <w:spacing w:before="240" w:after="0" w:line="240" w:lineRule="auto"/>
+              <w:rPr>
+                <w:rFonts w:ascii="Times New Roman" w:eastAsia="Times New Roman" w:hAnsi="Times New Roman" w:cs="Times New Roman"/>
+                <w:color w:val="000000"/>
+                <w:sz w:val="18"/>
+                <w:szCs w:val="18"/>
+                <w:lang w:val="en-US"/>
+              </w:rPr>
+            </w:pPr>
+            <w:r>
+              <w:rPr>
+                <w:rFonts w:ascii="Times New Roman" w:eastAsia="Times New Roman" w:hAnsi="Times New Roman" w:cs="Times New Roman"/>
+                <w:color w:val="000000"/>
+                <w:sz w:val="18"/>
+                <w:szCs w:val="18"/>
+                <w:lang w:val="en-US"/>
+              </w:rPr>
+              <w:t>x4</w:t>
+            </w:r>
+          </w:p>
+        </w:tc>
+        <w:tc>
+          <w:tcPr>
+            <w:tcW w:w="0" w:type="auto"/>
+            <w:shd w:val="clear" w:color="auto" w:fill="auto"/>
+            <w:tcMar>
+              <w:top w:w="120" w:type="dxa"/>
+              <w:left w:w="120" w:type="dxa"/>
+              <w:bottom w:w="120" w:type="dxa"/>
+              <w:right w:w="120" w:type="dxa"/>
+            </w:tcMar>
+            <w:vAlign w:val="center"/>
+            <w:hideMark/>
+          </w:tcPr>
+          <w:p>
+            <w:pPr>
+              <w:spacing w:before="240" w:after="0" w:line="240" w:lineRule="auto"/>
+              <w:rPr>
+                <w:rFonts w:ascii="Times New Roman" w:eastAsia="Times New Roman" w:hAnsi="Times New Roman" w:cs="Times New Roman"/>
+                <w:color w:val="000000"/>
+                <w:sz w:val="18"/>
+                <w:szCs w:val="18"/>
+                <w:lang w:val="en-US"/>
+              </w:rPr>
+            </w:pPr>
+            <w:r>
+              <w:rPr>
+                <w:rFonts w:ascii="Times New Roman" w:eastAsia="Times New Roman" w:hAnsi="Times New Roman" w:cs="Times New Roman"/>
+                <w:color w:val="000000"/>
+                <w:sz w:val="18"/>
+                <w:szCs w:val="18"/>
+                <w:lang w:val="en-US"/>
+              </w:rPr>
+              <w:t>-0.570685</w:t>
+            </w:r>
+          </w:p>
+        </w:tc>
+        <w:tc>
+          <w:tcPr>
+            <w:tcW w:w="0" w:type="auto"/>
+            <w:shd w:val="clear" w:color="auto" w:fill="auto"/>
+            <w:tcMar>
+              <w:top w:w="120" w:type="dxa"/>
+              <w:left w:w="120" w:type="dxa"/>
+              <w:bottom w:w="120" w:type="dxa"/>
+              <w:right w:w="120" w:type="dxa"/>
+            </w:tcMar>
+            <w:vAlign w:val="center"/>
+            <w:hideMark/>
+          </w:tcPr>
+          <w:p>
+            <w:pPr>
+              <w:spacing w:before="240" w:after="0" w:line="240" w:lineRule="auto"/>
+              <w:rPr>
+                <w:rFonts w:ascii="Times New Roman" w:eastAsia="Times New Roman" w:hAnsi="Times New Roman" w:cs="Times New Roman"/>
+                <w:color w:val="000000"/>
+                <w:sz w:val="18"/>
+                <w:szCs w:val="18"/>
+                <w:lang w:val="en-US"/>
+              </w:rPr>
+            </w:pPr>
+            <w:r>
+              <w:rPr>
+                <w:rFonts w:ascii="Times New Roman" w:eastAsia="Times New Roman" w:hAnsi="Times New Roman" w:cs="Times New Roman"/>
+                <w:color w:val="000000"/>
+                <w:sz w:val="18"/>
+                <w:szCs w:val="18"/>
+                <w:lang w:val="en-US"/>
+              </w:rPr>
+              <w:t>True</w:t>
+            </w:r>
+          </w:p>
+        </w:tc>
+        <w:tc>
+          <w:tcPr>
+            <w:tcW w:w="0" w:type="auto"/>
+            <w:shd w:val="clear" w:color="auto" w:fill="auto"/>
+            <w:tcMar>
+              <w:top w:w="120" w:type="dxa"/>
+              <w:left w:w="120" w:type="dxa"/>
+              <w:bottom w:w="120" w:type="dxa"/>
+              <w:right w:w="120" w:type="dxa"/>
+            </w:tcMar>
+            <w:vAlign w:val="center"/>
+            <w:hideMark/>
+          </w:tcPr>
+          <w:p>
+            <w:pPr>
+              <w:spacing w:before="240" w:after="0" w:line="240" w:lineRule="auto"/>
+              <w:rPr>
+                <w:rFonts w:ascii="Times New Roman" w:eastAsia="Times New Roman" w:hAnsi="Times New Roman" w:cs="Times New Roman"/>
+                <w:color w:val="000000"/>
+                <w:sz w:val="18"/>
+                <w:szCs w:val="18"/>
+                <w:lang w:val="en-US"/>
+              </w:rPr>
+            </w:pPr>
+            <w:r>
+              <w:rPr>
+                <w:rFonts w:ascii="Times New Roman" w:eastAsia="Times New Roman" w:hAnsi="Times New Roman" w:cs="Times New Roman"/>
+                <w:color w:val="000000"/>
+                <w:sz w:val="18"/>
+                <w:szCs w:val="18"/>
+                <w:lang w:val="en-US"/>
+              </w:rPr>
+              <w:t>-0.570856</w:t>
+            </w:r>
+          </w:p>
+        </w:tc>
+      </w:tr>
+      <w:tr>
+        <w:trPr>
+          <w:trHeight w:val="76"/>
+        </w:trPr>
+        <w:tc>
+          <w:tcPr>
+            <w:tcW w:w="0" w:type="auto"/>
+            <w:shd w:val="clear" w:color="auto" w:fill="F5F5F5"/>
+            <w:tcMar>
+              <w:top w:w="120" w:type="dxa"/>
+              <w:left w:w="120" w:type="dxa"/>
+              <w:bottom w:w="120" w:type="dxa"/>
+              <w:right w:w="120" w:type="dxa"/>
+            </w:tcMar>
+            <w:vAlign w:val="center"/>
+            <w:hideMark/>
+          </w:tcPr>
+          <w:p>
+            <w:pPr>
+              <w:spacing w:before="240" w:after="0" w:line="240" w:lineRule="auto"/>
+              <w:rPr>
+                <w:rFonts w:ascii="Times New Roman" w:eastAsia="Times New Roman" w:hAnsi="Times New Roman" w:cs="Times New Roman"/>
+                <w:color w:val="000000"/>
+                <w:sz w:val="18"/>
+                <w:szCs w:val="18"/>
+                <w:lang w:val="en-US"/>
+              </w:rPr>
+            </w:pPr>
+            <w:r>
+              <w:rPr>
+                <w:rFonts w:ascii="Times New Roman" w:eastAsia="Times New Roman" w:hAnsi="Times New Roman" w:cs="Times New Roman"/>
+                <w:color w:val="000000"/>
+                <w:sz w:val="18"/>
+                <w:szCs w:val="18"/>
+                <w:lang w:val="en-US"/>
+              </w:rPr>
+              <w:t>x5</w:t>
+            </w:r>
+          </w:p>
+        </w:tc>
+        <w:tc>
+          <w:tcPr>
+            <w:tcW w:w="0" w:type="auto"/>
+            <w:shd w:val="clear" w:color="auto" w:fill="F5F5F5"/>
+            <w:tcMar>
+              <w:top w:w="120" w:type="dxa"/>
+              <w:left w:w="120" w:type="dxa"/>
+              <w:bottom w:w="120" w:type="dxa"/>
+              <w:right w:w="120" w:type="dxa"/>
+            </w:tcMar>
+            <w:vAlign w:val="center"/>
+            <w:hideMark/>
+          </w:tcPr>
+          <w:p>
+            <w:pPr>
+              <w:spacing w:before="240" w:after="0" w:line="240" w:lineRule="auto"/>
+              <w:rPr>
+                <w:rFonts w:ascii="Times New Roman" w:eastAsia="Times New Roman" w:hAnsi="Times New Roman" w:cs="Times New Roman"/>
+                <w:color w:val="000000"/>
+                <w:sz w:val="18"/>
+                <w:szCs w:val="18"/>
+                <w:lang w:val="en-US"/>
+              </w:rPr>
+            </w:pPr>
+            <w:r>
+              <w:rPr>
+                <w:rFonts w:ascii="Times New Roman" w:eastAsia="Times New Roman" w:hAnsi="Times New Roman" w:cs="Times New Roman"/>
+                <w:color w:val="000000"/>
+                <w:sz w:val="18"/>
+                <w:szCs w:val="18"/>
+                <w:lang w:val="en-US"/>
+              </w:rPr>
+              <w:t>0.019197</w:t>
+            </w:r>
+          </w:p>
+        </w:tc>
+        <w:tc>
+          <w:tcPr>
+            <w:tcW w:w="0" w:type="auto"/>
+            <w:shd w:val="clear" w:color="auto" w:fill="F5F5F5"/>
+            <w:tcMar>
+              <w:top w:w="120" w:type="dxa"/>
+              <w:left w:w="120" w:type="dxa"/>
+              <w:bottom w:w="120" w:type="dxa"/>
+              <w:right w:w="120" w:type="dxa"/>
+            </w:tcMar>
+            <w:vAlign w:val="center"/>
+            <w:hideMark/>
+          </w:tcPr>
+          <w:p>
+            <w:pPr>
+              <w:spacing w:before="240" w:after="0" w:line="240" w:lineRule="auto"/>
+              <w:rPr>
+                <w:rFonts w:ascii="Times New Roman" w:eastAsia="Times New Roman" w:hAnsi="Times New Roman" w:cs="Times New Roman"/>
+                <w:color w:val="000000"/>
+                <w:sz w:val="18"/>
+                <w:szCs w:val="18"/>
+                <w:lang w:val="en-US"/>
+              </w:rPr>
+            </w:pPr>
+            <w:r>
+              <w:rPr>
+                <w:rFonts w:ascii="Times New Roman" w:eastAsia="Times New Roman" w:hAnsi="Times New Roman" w:cs="Times New Roman"/>
+                <w:color w:val="000000"/>
+                <w:sz w:val="18"/>
+                <w:szCs w:val="18"/>
+                <w:lang w:val="en-US"/>
+              </w:rPr>
+              <w:t>False</w:t>
+            </w:r>
+          </w:p>
+        </w:tc>
+        <w:tc>
+          <w:tcPr>
+            <w:tcW w:w="0" w:type="auto"/>
+            <w:shd w:val="clear" w:color="auto" w:fill="F5F5F5"/>
+            <w:tcMar>
+              <w:top w:w="120" w:type="dxa"/>
+              <w:left w:w="120" w:type="dxa"/>
+              <w:bottom w:w="120" w:type="dxa"/>
+              <w:right w:w="120" w:type="dxa"/>
+            </w:tcMar>
+            <w:vAlign w:val="center"/>
+            <w:hideMark/>
+          </w:tcPr>
+          <w:p>
+            <w:pPr>
+              <w:spacing w:before="240" w:after="0" w:line="240" w:lineRule="auto"/>
+              <w:rPr>
+                <w:rFonts w:ascii="Times New Roman" w:eastAsia="Times New Roman" w:hAnsi="Times New Roman" w:cs="Times New Roman"/>
+                <w:color w:val="000000"/>
+                <w:sz w:val="18"/>
+                <w:szCs w:val="18"/>
+                <w:lang w:val="en-US"/>
+              </w:rPr>
+            </w:pPr>
+            <w:proofErr w:type="spellStart"/>
+            <w:r>
+              <w:rPr>
+                <w:rFonts w:ascii="Times New Roman" w:eastAsia="Times New Roman" w:hAnsi="Times New Roman" w:cs="Times New Roman"/>
+                <w:color w:val="000000"/>
+                <w:sz w:val="18"/>
+                <w:szCs w:val="18"/>
+                <w:lang w:val="en-US"/>
+              </w:rPr>
+              <w:t>na</w:t>
+            </w:r>
+            <w:proofErr w:type="spellEnd"/>
+          </w:p>
+        </w:tc>
+      </w:tr>
+      <w:tr>
+        <w:tc>
+          <w:tcPr>
+            <w:tcW w:w="0" w:type="auto"/>
+            <w:shd w:val="clear" w:color="auto" w:fill="auto"/>
+            <w:tcMar>
+              <w:top w:w="120" w:type="dxa"/>
+              <w:left w:w="120" w:type="dxa"/>
+              <w:bottom w:w="120" w:type="dxa"/>
+              <w:right w:w="120" w:type="dxa"/>
+            </w:tcMar>
+            <w:vAlign w:val="center"/>
+            <w:hideMark/>
+          </w:tcPr>
+          <w:p>
+            <w:pPr>
+              <w:spacing w:before="240" w:after="0" w:line="240" w:lineRule="auto"/>
+              <w:rPr>
+                <w:rFonts w:ascii="Times New Roman" w:eastAsia="Times New Roman" w:hAnsi="Times New Roman" w:cs="Times New Roman"/>
+                <w:color w:val="000000"/>
+                <w:sz w:val="18"/>
+                <w:szCs w:val="18"/>
+                <w:lang w:val="en-US"/>
+              </w:rPr>
+            </w:pPr>
+            <w:r>
+              <w:rPr>
+                <w:rFonts w:ascii="Times New Roman" w:eastAsia="Times New Roman" w:hAnsi="Times New Roman" w:cs="Times New Roman"/>
+                <w:color w:val="000000"/>
+                <w:sz w:val="18"/>
+                <w:szCs w:val="18"/>
+                <w:lang w:val="en-US"/>
+              </w:rPr>
+              <w:t>x6</w:t>
+            </w:r>
+          </w:p>
+        </w:tc>
+        <w:tc>
+          <w:tcPr>
+            <w:tcW w:w="0" w:type="auto"/>
+            <w:shd w:val="clear" w:color="auto" w:fill="auto"/>
+            <w:tcMar>
+              <w:top w:w="120" w:type="dxa"/>
+              <w:left w:w="120" w:type="dxa"/>
+              <w:bottom w:w="120" w:type="dxa"/>
+              <w:right w:w="120" w:type="dxa"/>
+            </w:tcMar>
+            <w:vAlign w:val="center"/>
+            <w:hideMark/>
+          </w:tcPr>
+          <w:p>
+            <w:pPr>
+              <w:spacing w:before="240" w:after="0" w:line="240" w:lineRule="auto"/>
+              <w:rPr>
+                <w:rFonts w:ascii="Times New Roman" w:eastAsia="Times New Roman" w:hAnsi="Times New Roman" w:cs="Times New Roman"/>
+                <w:color w:val="000000"/>
+                <w:sz w:val="18"/>
+                <w:szCs w:val="18"/>
+                <w:lang w:val="en-US"/>
+              </w:rPr>
+            </w:pPr>
+            <w:r>
+              <w:rPr>
+                <w:rFonts w:ascii="Times New Roman" w:eastAsia="Times New Roman" w:hAnsi="Times New Roman" w:cs="Times New Roman"/>
+                <w:color w:val="000000"/>
+                <w:sz w:val="18"/>
+                <w:szCs w:val="18"/>
+                <w:lang w:val="en-US"/>
+              </w:rPr>
+              <w:t>0.465527</w:t>
+            </w:r>
+          </w:p>
+        </w:tc>
+        <w:tc>
+          <w:tcPr>
+            <w:tcW w:w="0" w:type="auto"/>
+            <w:shd w:val="clear" w:color="auto" w:fill="auto"/>
+            <w:tcMar>
+              <w:top w:w="120" w:type="dxa"/>
+              <w:left w:w="120" w:type="dxa"/>
+              <w:bottom w:w="120" w:type="dxa"/>
+              <w:right w:w="120" w:type="dxa"/>
+            </w:tcMar>
+            <w:vAlign w:val="center"/>
+            <w:hideMark/>
+          </w:tcPr>
+          <w:p>
+            <w:pPr>
+              <w:spacing w:before="240" w:after="0" w:line="240" w:lineRule="auto"/>
+              <w:rPr>
+                <w:rFonts w:ascii="Times New Roman" w:eastAsia="Times New Roman" w:hAnsi="Times New Roman" w:cs="Times New Roman"/>
+                <w:color w:val="000000"/>
+                <w:sz w:val="18"/>
+                <w:szCs w:val="18"/>
+                <w:lang w:val="en-US"/>
+              </w:rPr>
+            </w:pPr>
+            <w:r>
+              <w:rPr>
+                <w:rFonts w:ascii="Times New Roman" w:eastAsia="Times New Roman" w:hAnsi="Times New Roman" w:cs="Times New Roman"/>
+                <w:color w:val="000000"/>
+                <w:sz w:val="18"/>
+                <w:szCs w:val="18"/>
+                <w:lang w:val="en-US"/>
+              </w:rPr>
+              <w:t>True</w:t>
+            </w:r>
+          </w:p>
+        </w:tc>
+        <w:tc>
+          <w:tcPr>
+            <w:tcW w:w="0" w:type="auto"/>
+            <w:shd w:val="clear" w:color="auto" w:fill="auto"/>
+            <w:tcMar>
+              <w:top w:w="120" w:type="dxa"/>
+              <w:left w:w="120" w:type="dxa"/>
+              <w:bottom w:w="120" w:type="dxa"/>
+              <w:right w:w="120" w:type="dxa"/>
+            </w:tcMar>
+            <w:vAlign w:val="center"/>
+            <w:hideMark/>
+          </w:tcPr>
+          <w:p>
+            <w:pPr>
+              <w:spacing w:before="240" w:after="0" w:line="240" w:lineRule="auto"/>
+              <w:rPr>
+                <w:rFonts w:ascii="Times New Roman" w:eastAsia="Times New Roman" w:hAnsi="Times New Roman" w:cs="Times New Roman"/>
+                <w:color w:val="000000"/>
+                <w:sz w:val="18"/>
+                <w:szCs w:val="18"/>
+                <w:lang w:val="en-US"/>
+              </w:rPr>
+            </w:pPr>
+            <w:r>
+              <w:rPr>
+                <w:rFonts w:ascii="Times New Roman" w:eastAsia="Times New Roman" w:hAnsi="Times New Roman" w:cs="Times New Roman"/>
+                <w:color w:val="000000"/>
+                <w:sz w:val="18"/>
+                <w:szCs w:val="18"/>
+                <w:lang w:val="en-US"/>
+              </w:rPr>
+              <w:t>0.488096</w:t>
+            </w:r>
+          </w:p>
+        </w:tc>
+      </w:tr>
+    </w:tbl>
+    <w:p>
+      <w:pPr>
         <w:rPr>
           <w:rFonts w:ascii="Times New Roman" w:hAnsi="Times New Roman" w:cs="Times New Roman"/>
         </w:rPr>
@@ -1033,8 +2152,6 @@
         </w:rPr>
         <w:t>2</w:t>
       </w:r>
-      <w:bookmarkStart w:id="0" w:name="_GoBack"/>
-      <w:bookmarkEnd w:id="0"/>
       <w:r>
         <w:rPr>
           <w:rFonts w:ascii="Times New Roman" w:hAnsi="Times New Roman" w:cs="Times New Roman"/>
@@ -1050,6 +2167,264 @@
           <w:rFonts w:ascii="Times New Roman" w:hAnsi="Times New Roman" w:cs="Times New Roman"/>
         </w:rPr>
       </w:pPr>
+      <w:r>
+        <w:rPr>
+          <w:rFonts w:ascii="Times New Roman" w:eastAsia="Times New Roman" w:hAnsi="Times New Roman" w:cs="Times New Roman"/>
+          <w:b/>
+          <w:bCs/>
+          <w:noProof/>
+          <w:color w:val="000000"/>
+          <w:sz w:val="18"/>
+          <w:szCs w:val="18"/>
+          <w:lang w:val="en-US"/>
+        </w:rPr>
+        <mc:AlternateContent>
+          <mc:Choice Requires="wps">
+            <w:drawing>
+              <wp:anchor distT="45720" distB="45720" distL="114300" distR="114300" simplePos="0" relativeHeight="251659264" behindDoc="0" locked="0" layoutInCell="1" allowOverlap="1" wp14:anchorId="65D628AC" wp14:editId="10AF8788">
+                <wp:simplePos x="0" y="0"/>
+                <wp:positionH relativeFrom="margin">
+                  <wp:posOffset>-635</wp:posOffset>
+                </wp:positionH>
+                <wp:positionV relativeFrom="paragraph">
+                  <wp:posOffset>1408430</wp:posOffset>
+                </wp:positionV>
+                <wp:extent cx="2752090" cy="654685"/>
+                <wp:effectExtent l="0" t="0" r="10160" b="12065"/>
+                <wp:wrapSquare wrapText="bothSides"/>
+                <wp:docPr id="217" name="Text Box 2"/>
+                <wp:cNvGraphicFramePr>
+                  <a:graphicFrameLocks xmlns:a="http://schemas.openxmlformats.org/drawingml/2006/main"/>
+                </wp:cNvGraphicFramePr>
+                <a:graphic xmlns:a="http://schemas.openxmlformats.org/drawingml/2006/main">
+                  <a:graphicData uri="http://schemas.microsoft.com/office/word/2010/wordprocessingShape">
+                    <wps:wsp>
+                      <wps:cNvSpPr txBox="1">
+                        <a:spLocks noChangeArrowheads="1"/>
+                      </wps:cNvSpPr>
+                      <wps:spPr bwMode="auto">
+                        <a:xfrm>
+                          <a:off x="0" y="0"/>
+                          <a:ext cx="2752090" cy="654685"/>
+                        </a:xfrm>
+                        <a:prstGeom prst="rect">
+                          <a:avLst/>
+                        </a:prstGeom>
+                        <a:solidFill>
+                          <a:srgbClr val="FFFFFF"/>
+                        </a:solidFill>
+                        <a:ln w="9525">
+                          <a:solidFill>
+                            <a:srgbClr val="000000"/>
+                          </a:solidFill>
+                          <a:miter lim="800000"/>
+                          <a:headEnd/>
+                          <a:tailEnd/>
+                        </a:ln>
+                      </wps:spPr>
+                      <wps:txbx>
+                        <w:txbxContent>
+                          <w:p>
+                            <w:pPr>
+                              <w:rPr>
+                                <w:rFonts w:ascii="Times New Roman" w:hAnsi="Times New Roman" w:cs="Times New Roman"/>
+                              </w:rPr>
+                            </w:pPr>
+                            <w:r>
+                              <w:t xml:space="preserve">Table </w:t>
+                            </w:r>
+                            <w:r>
+                              <w:fldChar w:fldCharType="begin"/>
+                            </w:r>
+                            <w:r>
+                              <w:instrText xml:space="preserve"> SEQ Table \* ARABIC </w:instrText>
+                            </w:r>
+                            <w:r>
+                              <w:fldChar w:fldCharType="separate"/>
+                            </w:r>
+                            <w:r>
+                              <w:rPr>
+                                <w:noProof/>
+                              </w:rPr>
+                              <w:t>2</w:t>
+                            </w:r>
+                            <w:r>
+                              <w:fldChar w:fldCharType="end"/>
+                            </w:r>
+                            <w:r>
+                              <w:t xml:space="preserve">: Regression coefficients for MLR and step-wise regression. </w:t>
+                            </w:r>
+                            <w:proofErr w:type="spellStart"/>
+                            <w:r>
+                              <w:t>na</w:t>
+                            </w:r>
+                            <w:proofErr w:type="spellEnd"/>
+                            <w:r>
+                              <w:t xml:space="preserve"> for predictors which were not included in the stepwise.</w:t>
+                            </w:r>
+                          </w:p>
+                          <w:p/>
+                        </w:txbxContent>
+                      </wps:txbx>
+                      <wps:bodyPr rot="0" vert="horz" wrap="square" lIns="91440" tIns="45720" rIns="91440" bIns="45720" anchor="t" anchorCtr="0">
+                        <a:noAutofit/>
+                      </wps:bodyPr>
+                    </wps:wsp>
+                  </a:graphicData>
+                </a:graphic>
+                <wp14:sizeRelH relativeFrom="margin">
+                  <wp14:pctWidth>0</wp14:pctWidth>
+                </wp14:sizeRelH>
+                <wp14:sizeRelV relativeFrom="margin">
+                  <wp14:pctHeight>0</wp14:pctHeight>
+                </wp14:sizeRelV>
+              </wp:anchor>
+            </w:drawing>
+          </mc:Choice>
+          <mc:Fallback>
+            <w:pict>
+              <v:shapetype w14:anchorId="65D628AC" id="_x0000_t202" coordsize="21600,21600" o:spt="202" path="m,l,21600r21600,l21600,xe">
+                <v:stroke joinstyle="miter"/>
+                <v:path gradientshapeok="t" o:connecttype="rect"/>
+              </v:shapetype>
+              <v:shape id="Text Box 2" o:spid="_x0000_s1026" type="#_x0000_t202" style="position:absolute;margin-left:-.05pt;margin-top:110.9pt;width:216.7pt;height:51.55pt;z-index:251659264;visibility:visible;mso-wrap-style:square;mso-width-percent:0;mso-height-percent:0;mso-wrap-distance-left:9pt;mso-wrap-distance-top:3.6pt;mso-wrap-distance-right:9pt;mso-wrap-distance-bottom:3.6pt;mso-position-horizontal:absolute;mso-position-horizontal-relative:margin;mso-position-vertical:absolute;mso-position-vertical-relative:text;mso-width-percent:0;mso-height-percent:0;mso-width-relative:margin;mso-height-relative:margin;v-text-anchor:top" o:gfxdata="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">
+                <v:textbox>
+                  <w:txbxContent>
+                    <w:p>
+                      <w:pPr>
+                        <w:rPr>
+                          <w:rFonts w:ascii="Times New Roman" w:hAnsi="Times New Roman" w:cs="Times New Roman"/>
+                        </w:rPr>
+                      </w:pPr>
+                      <w:r>
+                        <w:t xml:space="preserve">Table </w:t>
+                      </w:r>
+                      <w:r>
+                        <w:fldChar w:fldCharType="begin"/>
+                      </w:r>
+                      <w:r>
+                        <w:instrText xml:space="preserve"> SEQ Table \* ARABIC </w:instrText>
+                      </w:r>
+                      <w:r>
+                        <w:fldChar w:fldCharType="separate"/>
+                      </w:r>
+                      <w:r>
+                        <w:rPr>
+                          <w:noProof/>
+                        </w:rPr>
+                        <w:t>2</w:t>
+                      </w:r>
+                      <w:r>
+                        <w:fldChar w:fldCharType="end"/>
+                      </w:r>
+                      <w:r>
+                        <w:t xml:space="preserve">: Regression coefficients for MLR and step-wise regression. </w:t>
+                      </w:r>
+                      <w:proofErr w:type="spellStart"/>
+                      <w:r>
+                        <w:t>na</w:t>
+                      </w:r>
+                      <w:proofErr w:type="spellEnd"/>
+                      <w:r>
+                        <w:t xml:space="preserve"> for predictors which were not included in the stepwise.</w:t>
+                      </w:r>
+                    </w:p>
+                    <w:p/>
+                  </w:txbxContent>
+                </v:textbox>
+                <w10:wrap type="square" anchorx="margin"/>
+              </v:shape>
+            </w:pict>
+          </mc:Fallback>
+        </mc:AlternateContent>
+      </w:r>
+      <w:r>
+        <w:rPr>
+          <w:rFonts w:ascii="Times New Roman" w:hAnsi="Times New Roman" w:cs="Times New Roman"/>
+        </w:rPr>
+        <w:t xml:space="preserve">The regression </w:t>
+      </w:r>
+      <w:r>
+        <w:rPr>
+          <w:rFonts w:ascii="Times New Roman" w:hAnsi="Times New Roman" w:cs="Times New Roman"/>
+        </w:rPr>
+        <w:t>coefficients for MLR, and regression coefficients for stepwise</w:t>
+      </w:r>
+      <w:r>
+        <w:rPr>
+          <w:rFonts w:ascii="Times New Roman" w:hAnsi="Times New Roman" w:cs="Times New Roman"/>
+        </w:rPr>
+        <w:t xml:space="preserve"> are summarized in Table 2 below.</w:t>
+      </w:r>
+      <w:r>
+        <w:rPr>
+          <w:rFonts w:ascii="Times New Roman" w:hAnsi="Times New Roman" w:cs="Times New Roman"/>
+        </w:rPr>
+        <w:t xml:space="preserve"> The table shows that the step-wise model was able to eliminate 2 variables. Based on the step-wise coefficients, the </w:t>
+      </w:r>
+      <w:r>
+        <w:rPr>
+          <w:rFonts w:ascii="Times New Roman" w:hAnsi="Times New Roman" w:cs="Times New Roman"/>
+          <w:u w:val="single"/>
+        </w:rPr>
+        <w:t>importance of the predictors are x4,x6,x3 and x1</w:t>
+      </w:r>
+      <w:r>
+        <w:rPr>
+          <w:rFonts w:ascii="Times New Roman" w:hAnsi="Times New Roman" w:cs="Times New Roman"/>
+        </w:rPr>
+        <w:t xml:space="preserve"> in order of most to least importance </w:t>
+      </w:r>
+      <w:r>
+        <w:rPr>
+          <w:rFonts w:ascii="Times New Roman" w:hAnsi="Times New Roman" w:cs="Times New Roman"/>
+        </w:rPr>
+        <w:t>The MLR results produced a R^2 value of 0.98 while the stepwise results produce 0.97</w:t>
+      </w:r>
+      <w:r>
+        <w:rPr>
+          <w:rFonts w:ascii="Times New Roman" w:hAnsi="Times New Roman" w:cs="Times New Roman"/>
+        </w:rPr>
+        <w:t xml:space="preserve">, showing that MLR claims that all the variables account for 98% of the variance, whereas in stepwise x1,x3,x4,x6 account for 97% of </w:t>
+      </w:r>
+      <w:r>
+        <w:rPr>
+          <w:rFonts w:ascii="Times New Roman" w:hAnsi="Times New Roman" w:cs="Times New Roman"/>
+        </w:rPr>
+        <w:t xml:space="preserve"> </w:t>
+      </w:r>
+      <w:r>
+        <w:rPr>
+          <w:rFonts w:ascii="Times New Roman" w:hAnsi="Times New Roman" w:cs="Times New Roman"/>
+        </w:rPr>
+        <w:t xml:space="preserve">the variance. </w:t>
+      </w:r>
+      <w:r>
+        <w:rPr>
+          <w:rFonts w:ascii="Times New Roman" w:hAnsi="Times New Roman" w:cs="Times New Roman"/>
+        </w:rPr>
+        <w:t>The MLR could have been overfitting to noise since it was considering x2 and x5 as well</w:t>
+      </w:r>
+      <w:r>
+        <w:rPr>
+          <w:rFonts w:ascii="Times New Roman" w:hAnsi="Times New Roman" w:cs="Times New Roman"/>
+        </w:rPr>
+        <w:t>, and especially since the sample size was small.</w:t>
+      </w:r>
+      <w:r>
+        <w:rPr>
+          <w:rFonts w:ascii="Times New Roman" w:hAnsi="Times New Roman" w:cs="Times New Roman"/>
+        </w:rPr>
+        <w:t xml:space="preserve"> </w:t>
+      </w:r>
+      <w:r>
+        <w:rPr>
+          <w:rFonts w:ascii="Times New Roman" w:hAnsi="Times New Roman" w:cs="Times New Roman"/>
+        </w:rPr>
+        <w:t xml:space="preserve"> </w:t>
+      </w:r>
+      <w:bookmarkStart w:id="0" w:name="_GoBack"/>
+      <w:bookmarkEnd w:id="0"/>
     </w:p>
     <w:sectPr>
       <w:pgSz w:w="12240" w:h="15840"/>

</xml_diff>